<commit_message>
updated cv, removed acsac 2024, added Ndss 2025
</commit_message>
<xml_diff>
--- a/assets/others/cv-complete.docx
+++ b/assets/others/cv-complete.docx
@@ -487,34 +487,23 @@
         </w:rPr>
         <w:t xml:space="preserve">: </w:t>
       </w:r>
-      <w:proofErr w:type="gramStart"/>
-      <w:r>
-        <w:rPr>
-          <w:rFonts w:ascii="Times New Roman" w:hAnsi="Times New Roman" w:cs="Times New Roman"/>
-          <w:bCs/>
-          <w:sz w:val="22"/>
-          <w:szCs w:val="21"/>
-        </w:rPr>
-        <w:t>May</w:t>
-      </w:r>
-      <w:r>
-        <w:rPr>
-          <w:rFonts w:ascii="Times New Roman" w:hAnsi="Times New Roman" w:cs="Times New Roman"/>
-          <w:bCs/>
-          <w:sz w:val="22"/>
-          <w:szCs w:val="21"/>
-        </w:rPr>
-        <w:t>,</w:t>
-      </w:r>
-      <w:proofErr w:type="gramEnd"/>
-      <w:r>
-        <w:rPr>
-          <w:rFonts w:ascii="Times New Roman" w:hAnsi="Times New Roman" w:cs="Times New Roman"/>
-          <w:bCs/>
-          <w:sz w:val="22"/>
-          <w:szCs w:val="21"/>
-        </w:rPr>
-        <w:t xml:space="preserve"> 2024</w:t>
+      <w:r>
+        <w:rPr>
+          <w:rFonts w:ascii="Times New Roman" w:hAnsi="Times New Roman" w:cs="Times New Roman"/>
+          <w:bCs/>
+          <w:sz w:val="22"/>
+          <w:szCs w:val="21"/>
+        </w:rPr>
+        <w:t>August</w:t>
+      </w:r>
+      <w:r>
+        <w:rPr>
+          <w:rFonts w:ascii="Times New Roman" w:hAnsi="Times New Roman" w:cs="Times New Roman"/>
+          <w:bCs/>
+          <w:sz w:val="22"/>
+          <w:szCs w:val="21"/>
+        </w:rPr>
+        <w:t>, 2024</w:t>
       </w:r>
     </w:p>
     <w:p>
@@ -938,25 +927,7 @@
           <w:sz w:val="22"/>
           <w:szCs w:val="21"/>
         </w:rPr>
-        <w:t xml:space="preserve">, </w:t>
-      </w:r>
-      <w:proofErr w:type="spellStart"/>
-      <w:r>
-        <w:rPr>
-          <w:rFonts w:ascii="Times New Roman" w:hAnsi="Times New Roman" w:cs="Times New Roman"/>
-          <w:sz w:val="22"/>
-          <w:szCs w:val="21"/>
-        </w:rPr>
-        <w:t>Prianka</w:t>
-      </w:r>
-      <w:proofErr w:type="spellEnd"/>
-      <w:r>
-        <w:rPr>
-          <w:rFonts w:ascii="Times New Roman" w:hAnsi="Times New Roman" w:cs="Times New Roman"/>
-          <w:sz w:val="22"/>
-          <w:szCs w:val="21"/>
-        </w:rPr>
-        <w:t xml:space="preserve"> Mandal, Kapil Singh, Benjamin </w:t>
+        <w:t xml:space="preserve">, Prianka Mandal, Kapil Singh, Benjamin </w:t>
       </w:r>
       <w:proofErr w:type="spellStart"/>
       <w:r>
@@ -1380,25 +1351,7 @@
           <w:sz w:val="22"/>
           <w:szCs w:val="21"/>
         </w:rPr>
-        <w:t xml:space="preserve">Xin </w:t>
-      </w:r>
-      <w:proofErr w:type="spellStart"/>
-      <w:r>
-        <w:rPr>
-          <w:rFonts w:ascii="Times New Roman" w:hAnsi="Times New Roman" w:cs="Times New Roman"/>
-          <w:sz w:val="22"/>
-          <w:szCs w:val="21"/>
-        </w:rPr>
-        <w:t>Jin</w:t>
-      </w:r>
-      <w:proofErr w:type="spellEnd"/>
-      <w:r>
-        <w:rPr>
-          <w:rFonts w:ascii="Times New Roman" w:hAnsi="Times New Roman" w:cs="Times New Roman"/>
-          <w:sz w:val="22"/>
-          <w:szCs w:val="21"/>
-        </w:rPr>
-        <w:t xml:space="preserve">*, Sunil </w:t>
+        <w:t xml:space="preserve">Xin Jin*, Sunil </w:t>
       </w:r>
       <w:proofErr w:type="spellStart"/>
       <w:r>
@@ -3174,23 +3127,13 @@
           <w:szCs w:val="21"/>
         </w:rPr>
       </w:pPr>
-      <w:proofErr w:type="spellStart"/>
-      <w:r>
-        <w:rPr>
-          <w:rFonts w:ascii="Times New Roman" w:hAnsi="Times New Roman" w:cs="Times New Roman"/>
-          <w:sz w:val="22"/>
-          <w:szCs w:val="21"/>
-        </w:rPr>
-        <w:t>Prianka</w:t>
-      </w:r>
-      <w:proofErr w:type="spellEnd"/>
-      <w:r>
-        <w:rPr>
-          <w:rFonts w:ascii="Times New Roman" w:hAnsi="Times New Roman" w:cs="Times New Roman"/>
-          <w:sz w:val="22"/>
-          <w:szCs w:val="21"/>
-        </w:rPr>
-        <w:t xml:space="preserve"> Mandal, Sunil </w:t>
+      <w:r>
+        <w:rPr>
+          <w:rFonts w:ascii="Times New Roman" w:hAnsi="Times New Roman" w:cs="Times New Roman"/>
+          <w:sz w:val="22"/>
+          <w:szCs w:val="21"/>
+        </w:rPr>
+        <w:t xml:space="preserve">Prianka Mandal, Sunil </w:t>
       </w:r>
       <w:proofErr w:type="spellStart"/>
       <w:r>
@@ -4943,7 +4886,6 @@
         </w:rPr>
         <w:t xml:space="preserve">Award amount: </w:t>
       </w:r>
-      <w:proofErr w:type="gramStart"/>
       <w:r>
         <w:rPr>
           <w:rFonts w:ascii="Times New Roman" w:hAnsi="Times New Roman" w:cs="Times New Roman"/>
@@ -4955,7 +4897,6 @@
         </w:rPr>
         <w:t>$799,839</w:t>
       </w:r>
-      <w:proofErr w:type="gramEnd"/>
     </w:p>
     <w:p>
       <w:pPr>
@@ -6056,19 +5997,8 @@
           <w:sz w:val="22"/>
           <w:szCs w:val="21"/>
         </w:rPr>
-        <w:t>, Source code to be open-</w:t>
-      </w:r>
-      <w:proofErr w:type="gramStart"/>
-      <w:r>
-        <w:rPr>
-          <w:rFonts w:ascii="Times New Roman" w:hAnsi="Times New Roman" w:cs="Times New Roman"/>
-          <w:bCs/>
-          <w:sz w:val="22"/>
-          <w:szCs w:val="21"/>
-        </w:rPr>
-        <w:t>sourced</w:t>
-      </w:r>
-      <w:proofErr w:type="gramEnd"/>
+        <w:t>, Source code to be open-sourced</w:t>
+      </w:r>
     </w:p>
     <w:p>
       <w:pPr>
@@ -6612,19 +6542,8 @@
           <w:sz w:val="22"/>
           <w:szCs w:val="21"/>
         </w:rPr>
-        <w:t xml:space="preserve">undergraduate </w:t>
-      </w:r>
-      <w:proofErr w:type="gramStart"/>
-      <w:r>
-        <w:rPr>
-          <w:rFonts w:ascii="Times New Roman" w:hAnsi="Times New Roman" w:cs="Times New Roman"/>
-          <w:bCs/>
-          <w:sz w:val="22"/>
-          <w:szCs w:val="21"/>
-        </w:rPr>
-        <w:t>students</w:t>
-      </w:r>
-      <w:proofErr w:type="gramEnd"/>
+        <w:t>undergraduate students</w:t>
+      </w:r>
     </w:p>
     <w:p>
       <w:pPr>
@@ -6648,27 +6567,7 @@
           <w:sz w:val="22"/>
           <w:szCs w:val="21"/>
         </w:rPr>
-        <w:t xml:space="preserve">Helped in fostering a good working environment among </w:t>
-      </w:r>
-      <w:proofErr w:type="gramStart"/>
-      <w:r>
-        <w:rPr>
-          <w:rFonts w:ascii="Times New Roman" w:hAnsi="Times New Roman" w:cs="Times New Roman"/>
-          <w:bCs/>
-          <w:sz w:val="22"/>
-          <w:szCs w:val="21"/>
-        </w:rPr>
-        <w:t>lab</w:t>
-      </w:r>
-      <w:proofErr w:type="gramEnd"/>
-      <w:r>
-        <w:rPr>
-          <w:rFonts w:ascii="Times New Roman" w:hAnsi="Times New Roman" w:cs="Times New Roman"/>
-          <w:bCs/>
-          <w:sz w:val="22"/>
-          <w:szCs w:val="21"/>
-        </w:rPr>
-        <w:t xml:space="preserve"> students</w:t>
+        <w:t>Helped in fostering a good working environment among lab students</w:t>
       </w:r>
     </w:p>
     <w:p>
@@ -6702,27 +6601,7 @@
           <w:sz w:val="22"/>
           <w:szCs w:val="21"/>
         </w:rPr>
-        <w:t xml:space="preserve">, and </w:t>
-      </w:r>
-      <w:proofErr w:type="gramStart"/>
-      <w:r>
-        <w:rPr>
-          <w:rFonts w:ascii="Times New Roman" w:hAnsi="Times New Roman" w:cs="Times New Roman"/>
-          <w:bCs/>
-          <w:sz w:val="22"/>
-          <w:szCs w:val="21"/>
-        </w:rPr>
-        <w:t>other</w:t>
-      </w:r>
-      <w:proofErr w:type="gramEnd"/>
-      <w:r>
-        <w:rPr>
-          <w:rFonts w:ascii="Times New Roman" w:hAnsi="Times New Roman" w:cs="Times New Roman"/>
-          <w:bCs/>
-          <w:sz w:val="22"/>
-          <w:szCs w:val="21"/>
-        </w:rPr>
-        <w:t xml:space="preserve"> daily lab operational activities</w:t>
+        <w:t>, and other daily lab operational activities</w:t>
       </w:r>
     </w:p>
     <w:p>
@@ -7288,19 +7167,8 @@
           <w:sz w:val="22"/>
           <w:szCs w:val="21"/>
         </w:rPr>
-        <w:t xml:space="preserve">Dataset collection, analysis and providing data-based </w:t>
-      </w:r>
-      <w:proofErr w:type="gramStart"/>
-      <w:r>
-        <w:rPr>
-          <w:rFonts w:ascii="Times New Roman" w:hAnsi="Times New Roman" w:cs="Times New Roman"/>
-          <w:bCs/>
-          <w:sz w:val="22"/>
-          <w:szCs w:val="21"/>
-        </w:rPr>
-        <w:t>recommendations</w:t>
-      </w:r>
-      <w:proofErr w:type="gramEnd"/>
+        <w:t>Dataset collection, analysis and providing data-based recommendations</w:t>
+      </w:r>
     </w:p>
     <w:p>
       <w:pPr>
@@ -8015,7 +7883,6 @@
         </w:rPr>
         <w:t xml:space="preserve">the software code </w:t>
       </w:r>
-      <w:proofErr w:type="gramStart"/>
       <w:r>
         <w:rPr>
           <w:rFonts w:ascii="Times New Roman" w:hAnsi="Times New Roman" w:cs="Times New Roman"/>
@@ -8025,7 +7892,6 @@
         </w:rPr>
         <w:t>behavior</w:t>
       </w:r>
-      <w:proofErr w:type="gramEnd"/>
     </w:p>
     <w:p>
       <w:pPr>
@@ -10141,27 +10007,7 @@
           <w:sz w:val="22"/>
           <w:szCs w:val="21"/>
         </w:rPr>
-        <w:t xml:space="preserve">Research </w:t>
-      </w:r>
-      <w:proofErr w:type="gramStart"/>
-      <w:r>
-        <w:rPr>
-          <w:rFonts w:ascii="Times New Roman" w:hAnsi="Times New Roman" w:cs="Times New Roman"/>
-          <w:bCs/>
-          <w:sz w:val="22"/>
-          <w:szCs w:val="21"/>
-        </w:rPr>
-        <w:t>talk</w:t>
-      </w:r>
-      <w:proofErr w:type="gramEnd"/>
-      <w:r>
-        <w:rPr>
-          <w:rFonts w:ascii="Times New Roman" w:hAnsi="Times New Roman" w:cs="Times New Roman"/>
-          <w:bCs/>
-          <w:sz w:val="22"/>
-          <w:szCs w:val="21"/>
-        </w:rPr>
-        <w:t xml:space="preserve"> at the </w:t>
+        <w:t xml:space="preserve">Research talk at the </w:t>
       </w:r>
       <w:r>
         <w:rPr>
@@ -11467,18 +11313,16 @@
           <w:sz w:val="22"/>
           <w:szCs w:val="22"/>
         </w:rPr>
-        <w:t>Annual Computer Security Applications Conference</w:t>
-      </w:r>
-      <w:r>
-        <w:rPr>
-          <w:rFonts w:ascii="Times New Roman" w:hAnsi="Times New Roman" w:cs="Times New Roman"/>
-          <w:bCs/>
-          <w:i/>
-          <w:iCs/>
+        <w:t>NDSS</w:t>
+      </w:r>
+      <w:r>
+        <w:rPr>
+          <w:rFonts w:ascii="Times New Roman" w:hAnsi="Times New Roman" w:cs="Times New Roman"/>
+          <w:bCs/>
           <w:sz w:val="22"/>
           <w:szCs w:val="22"/>
         </w:rPr>
-        <w:t xml:space="preserve"> (ACSAC)</w:t>
+        <w:t xml:space="preserve"> - 202</w:t>
       </w:r>
       <w:r>
         <w:rPr>
@@ -11487,7 +11331,7 @@
           <w:sz w:val="22"/>
           <w:szCs w:val="22"/>
         </w:rPr>
-        <w:t xml:space="preserve"> Program Committee - 2024</w:t>
+        <w:t>5</w:t>
       </w:r>
     </w:p>
     <w:p>
@@ -12068,7 +11912,7 @@
         <v:path o:extrusionok="f" gradientshapeok="t" o:connecttype="rect"/>
         <o:lock v:ext="edit" aspectratio="t"/>
       </v:shapetype>
-      <v:shape id="_x0000_i1034" type="#_x0000_t75" alt="Trophy" style="width:12.25pt;height:13.8pt;visibility:visible" o:bullet="t">
+      <v:shape id="_x0000_i1034" type="#_x0000_t75" alt="Trophy" style="width:12pt;height:14pt;visibility:visible" o:bullet="t">
         <v:imagedata r:id="rId1" o:title="" cropright="-1638f"/>
       </v:shape>
     </w:pict>

</xml_diff>

<commit_message>
fixed links in cv
</commit_message>
<xml_diff>
--- a/assets/others/cv-complete.docx
+++ b/assets/others/cv-complete.docx
@@ -2295,27 +2295,7 @@
           <w:sz w:val="22"/>
           <w:szCs w:val="21"/>
         </w:rPr>
-        <w:t xml:space="preserve"> </w:t>
-      </w:r>
-      <w:proofErr w:type="spellStart"/>
-      <w:r>
-        <w:rPr>
-          <w:rFonts w:ascii="Times New Roman" w:hAnsi="Times New Roman" w:cs="Times New Roman"/>
-          <w:bCs/>
-          <w:sz w:val="22"/>
-          <w:szCs w:val="21"/>
-        </w:rPr>
-        <w:t>Nadkarni</w:t>
-      </w:r>
-      <w:proofErr w:type="spellEnd"/>
-      <w:r>
-        <w:rPr>
-          <w:rFonts w:ascii="Times New Roman" w:hAnsi="Times New Roman" w:cs="Times New Roman"/>
-          <w:bCs/>
-          <w:sz w:val="22"/>
-          <w:szCs w:val="21"/>
-        </w:rPr>
-        <w:t xml:space="preserve"> </w:t>
+        <w:t xml:space="preserve"> Nadkarni </w:t>
       </w:r>
     </w:p>
     <w:p>
@@ -2797,38 +2777,20 @@
           <w:sz w:val="22"/>
           <w:szCs w:val="22"/>
         </w:rPr>
+        <w:t xml:space="preserve"> CIS 4930 Secure IoT,</w:t>
+      </w:r>
+      <w:r>
+        <w:rPr>
+          <w:rFonts w:ascii="Times New Roman" w:hAnsi="Times New Roman" w:cs="Times New Roman"/>
+          <w:b/>
+          <w:sz w:val="22"/>
+          <w:szCs w:val="22"/>
+        </w:rPr>
         <w:t xml:space="preserve"> </w:t>
       </w:r>
       <w:r>
         <w:rPr>
           <w:rFonts w:ascii="Times New Roman" w:hAnsi="Times New Roman" w:cs="Times New Roman"/>
-          <w:b/>
-          <w:sz w:val="22"/>
-          <w:szCs w:val="22"/>
-        </w:rPr>
-        <w:t>CIS 4930 Secure IoT</w:t>
-      </w:r>
-      <w:r>
-        <w:rPr>
-          <w:rFonts w:ascii="Times New Roman" w:hAnsi="Times New Roman" w:cs="Times New Roman"/>
-          <w:b/>
-          <w:sz w:val="22"/>
-          <w:szCs w:val="22"/>
-        </w:rPr>
-        <w:t>,</w:t>
-      </w:r>
-      <w:r>
-        <w:rPr>
-          <w:rFonts w:ascii="Times New Roman" w:hAnsi="Times New Roman" w:cs="Times New Roman"/>
-          <w:b/>
-          <w:sz w:val="22"/>
-          <w:szCs w:val="22"/>
-        </w:rPr>
-        <w:t xml:space="preserve"> </w:t>
-      </w:r>
-      <w:r>
-        <w:rPr>
-          <w:rFonts w:ascii="Times New Roman" w:hAnsi="Times New Roman" w:cs="Times New Roman"/>
           <w:bCs/>
           <w:sz w:val="22"/>
           <w:szCs w:val="22"/>
@@ -2842,16 +2804,7 @@
           <w:sz w:val="22"/>
           <w:szCs w:val="22"/>
         </w:rPr>
-        <w:t xml:space="preserve"> </w:t>
-      </w:r>
-      <w:r>
-        <w:rPr>
-          <w:rFonts w:ascii="Times New Roman" w:hAnsi="Times New Roman" w:cs="Times New Roman"/>
-          <w:bCs/>
-          <w:sz w:val="22"/>
-          <w:szCs w:val="22"/>
-        </w:rPr>
-        <w:t>– Fall 2024</w:t>
+        <w:t xml:space="preserve"> – Fall 2024</w:t>
       </w:r>
     </w:p>
     <w:p>
@@ -2925,16 +2878,7 @@
           <w:sz w:val="22"/>
           <w:szCs w:val="22"/>
         </w:rPr>
-        <w:t xml:space="preserve">Topic: </w:t>
-      </w:r>
-      <w:r>
-        <w:rPr>
-          <w:rFonts w:ascii="Times New Roman" w:hAnsi="Times New Roman" w:cs="Times New Roman"/>
-          <w:bCs/>
-          <w:sz w:val="22"/>
-          <w:szCs w:val="22"/>
-        </w:rPr>
-        <w:t>“</w:t>
+        <w:t>Topic: “</w:t>
       </w:r>
       <w:r>
         <w:rPr>
@@ -3019,16 +2963,7 @@
           <w:sz w:val="22"/>
           <w:szCs w:val="22"/>
         </w:rPr>
-        <w:t xml:space="preserve">Topic: </w:t>
-      </w:r>
-      <w:r>
-        <w:rPr>
-          <w:rFonts w:ascii="Times New Roman" w:hAnsi="Times New Roman" w:cs="Times New Roman"/>
-          <w:bCs/>
-          <w:sz w:val="22"/>
-          <w:szCs w:val="22"/>
-        </w:rPr>
-        <w:t>“</w:t>
+        <w:t>Topic: “</w:t>
       </w:r>
       <w:r>
         <w:rPr>
@@ -3113,16 +3048,7 @@
           <w:sz w:val="22"/>
           <w:szCs w:val="22"/>
         </w:rPr>
-        <w:t xml:space="preserve">Topic: </w:t>
-      </w:r>
-      <w:r>
-        <w:rPr>
-          <w:rFonts w:ascii="Times New Roman" w:hAnsi="Times New Roman" w:cs="Times New Roman"/>
-          <w:bCs/>
-          <w:sz w:val="22"/>
-          <w:szCs w:val="22"/>
-        </w:rPr>
-        <w:t>“</w:t>
+        <w:t>Topic: “</w:t>
       </w:r>
       <w:r>
         <w:rPr>
@@ -3764,27 +3690,7 @@
             <w:sz w:val="22"/>
             <w:szCs w:val="21"/>
           </w:rPr>
-          <w:t>Sourc</w:t>
-        </w:r>
-        <w:r>
-          <w:rPr>
-            <w:rStyle w:val="Hyperlink"/>
-            <w:rFonts w:ascii="Times New Roman" w:hAnsi="Times New Roman" w:cs="Times New Roman"/>
-            <w:bCs/>
-            <w:sz w:val="22"/>
-            <w:szCs w:val="21"/>
-          </w:rPr>
-          <w:t>e</w:t>
-        </w:r>
-        <w:r>
-          <w:rPr>
-            <w:rStyle w:val="Hyperlink"/>
-            <w:rFonts w:ascii="Times New Roman" w:hAnsi="Times New Roman" w:cs="Times New Roman"/>
-            <w:bCs/>
-            <w:sz w:val="22"/>
-            <w:szCs w:val="21"/>
-          </w:rPr>
-          <w:t xml:space="preserve"> Code</w:t>
+          <w:t>Source Code</w:t>
         </w:r>
       </w:hyperlink>
       <w:r>
@@ -4294,33 +4200,17 @@
         </w:rPr>
         <w:t xml:space="preserve"> </w:t>
       </w:r>
-      <w:r>
-        <w:fldChar w:fldCharType="begin"/>
-      </w:r>
-      <w:r>
-        <w:instrText>HYPERLINK "https://kaushalkafle.com/assets/conference/manandhar-ccs22.pdf"</w:instrText>
-      </w:r>
-      <w:r>
-        <w:fldChar w:fldCharType="separate"/>
-      </w:r>
-      <w:r>
-        <w:rPr>
-          <w:rStyle w:val="Hyperlink"/>
-          <w:rFonts w:ascii="Times New Roman" w:hAnsi="Times New Roman" w:cs="Times New Roman"/>
-          <w:sz w:val="22"/>
-          <w:szCs w:val="21"/>
-        </w:rPr>
-        <w:t>[PDF]</w:t>
-      </w:r>
-      <w:r>
-        <w:rPr>
-          <w:rStyle w:val="Hyperlink"/>
-          <w:rFonts w:ascii="Times New Roman" w:hAnsi="Times New Roman" w:cs="Times New Roman"/>
-          <w:sz w:val="22"/>
-          <w:szCs w:val="21"/>
-        </w:rPr>
-        <w:fldChar w:fldCharType="end"/>
-      </w:r>
+      <w:hyperlink r:id="rId11" w:history="1">
+        <w:r>
+          <w:rPr>
+            <w:rStyle w:val="Hyperlink"/>
+            <w:rFonts w:ascii="Times New Roman" w:hAnsi="Times New Roman" w:cs="Times New Roman"/>
+            <w:sz w:val="22"/>
+            <w:szCs w:val="21"/>
+          </w:rPr>
+          <w:t>[PDF]</w:t>
+        </w:r>
+      </w:hyperlink>
     </w:p>
     <w:p>
       <w:pPr>
@@ -4464,7 +4354,7 @@
         </w:rPr>
         <w:t>[</w:t>
       </w:r>
-      <w:hyperlink r:id="rId11" w:history="1">
+      <w:hyperlink r:id="rId12" w:history="1">
         <w:r>
           <w:rPr>
             <w:rStyle w:val="Hyperlink"/>
@@ -4497,7 +4387,7 @@
         </w:rPr>
         <w:t xml:space="preserve"> </w:t>
       </w:r>
-      <w:hyperlink r:id="rId12" w:history="1">
+      <w:hyperlink r:id="rId13" w:history="1">
         <w:r>
           <w:rPr>
             <w:rStyle w:val="Hyperlink"/>
@@ -4733,7 +4623,7 @@
         </w:rPr>
         <w:t xml:space="preserve"> [</w:t>
       </w:r>
-      <w:hyperlink r:id="rId13" w:history="1">
+      <w:hyperlink r:id="rId14" w:history="1">
         <w:r>
           <w:rPr>
             <w:rStyle w:val="Hyperlink"/>
@@ -4763,7 +4653,7 @@
         </w:rPr>
         <w:t xml:space="preserve"> </w:t>
       </w:r>
-      <w:hyperlink r:id="rId14" w:history="1">
+      <w:hyperlink r:id="rId15" w:history="1">
         <w:r>
           <w:rPr>
             <w:rStyle w:val="Hyperlink"/>
@@ -4959,7 +4849,7 @@
         </w:rPr>
         <w:t xml:space="preserve">), San Francisco, CA, USA, May 2020. </w:t>
       </w:r>
-      <w:hyperlink r:id="rId15" w:history="1">
+      <w:hyperlink r:id="rId16" w:history="1">
         <w:r>
           <w:rPr>
             <w:rStyle w:val="Hyperlink"/>
@@ -5245,13 +5135,13 @@
                     <pic:cNvPicPr/>
                   </pic:nvPicPr>
                   <pic:blipFill>
-                    <a:blip r:embed="rId16">
+                    <a:blip r:embed="rId17">
                       <a:extLst>
                         <a:ext uri="{28A0092B-C50C-407E-A947-70E740481C1C}">
                           <a14:useLocalDpi xmlns:a14="http://schemas.microsoft.com/office/drawing/2010/main" val="0"/>
                         </a:ext>
                         <a:ext uri="{96DAC541-7B7A-43D3-8B79-37D633B846F1}">
-                          <asvg:svgBlip xmlns:asvg="http://schemas.microsoft.com/office/drawing/2016/SVG/main" r:embed="rId17"/>
+                          <asvg:svgBlip xmlns:asvg="http://schemas.microsoft.com/office/drawing/2016/SVG/main" r:embed="rId18"/>
                         </a:ext>
                       </a:extLst>
                     </a:blip>
@@ -5284,7 +5174,7 @@
         </w:rPr>
         <w:t xml:space="preserve"> </w:t>
       </w:r>
-      <w:hyperlink r:id="rId18" w:history="1">
+      <w:hyperlink r:id="rId19" w:history="1">
         <w:r>
           <w:rPr>
             <w:rStyle w:val="Hyperlink"/>
@@ -5303,7 +5193,7 @@
         </w:rPr>
         <w:t xml:space="preserve"> </w:t>
       </w:r>
-      <w:hyperlink r:id="rId19" w:anchor="press" w:history="1">
+      <w:hyperlink r:id="rId20" w:anchor="press" w:history="1">
         <w:r>
           <w:rPr>
             <w:rStyle w:val="Hyperlink"/>
@@ -5486,7 +5376,7 @@
         </w:rPr>
         <w:t xml:space="preserve">, MD, USA, Aug 2018. </w:t>
       </w:r>
-      <w:hyperlink r:id="rId20" w:history="1">
+      <w:hyperlink r:id="rId21" w:history="1">
         <w:r>
           <w:rPr>
             <w:rStyle w:val="Hyperlink"/>
@@ -5505,7 +5395,7 @@
         </w:rPr>
         <w:t xml:space="preserve"> </w:t>
       </w:r>
-      <w:hyperlink r:id="rId21" w:history="1">
+      <w:hyperlink r:id="rId22" w:history="1">
         <w:r>
           <w:rPr>
             <w:rStyle w:val="Hyperlink"/>
@@ -5705,7 +5595,7 @@
         </w:rPr>
         <w:t>ACM Transactions on Security &amp; Privacy (</w:t>
       </w:r>
-      <w:hyperlink r:id="rId22" w:tgtFrame="_blank" w:history="1">
+      <w:hyperlink r:id="rId23" w:tgtFrame="_blank" w:history="1">
         <w:r>
           <w:rPr>
             <w:rStyle w:val="Hyperlink"/>
@@ -5736,136 +5626,6 @@
         </w:rPr>
         <w:t xml:space="preserve">2021. </w:t>
       </w:r>
-      <w:hyperlink r:id="rId23" w:history="1">
-        <w:r>
-          <w:rPr>
-            <w:rStyle w:val="Hyperlink"/>
-            <w:rFonts w:ascii="Times New Roman" w:hAnsi="Times New Roman" w:cs="Times New Roman"/>
-            <w:sz w:val="22"/>
-            <w:szCs w:val="21"/>
-          </w:rPr>
-          <w:t>[PDF]</w:t>
-        </w:r>
-      </w:hyperlink>
-    </w:p>
-    <w:p>
-      <w:pPr>
-        <w:ind w:left="-630" w:right="-790"/>
-        <w:jc w:val="both"/>
-        <w:rPr>
-          <w:rFonts w:ascii="Times New Roman" w:hAnsi="Times New Roman" w:cs="Times New Roman"/>
-          <w:b/>
-          <w:bCs/>
-          <w:sz w:val="22"/>
-          <w:szCs w:val="21"/>
-        </w:rPr>
-      </w:pPr>
-    </w:p>
-    <w:p>
-      <w:pPr>
-        <w:pStyle w:val="ListParagraph"/>
-        <w:numPr>
-          <w:ilvl w:val="0"/>
-          <w:numId w:val="13"/>
-        </w:numPr>
-        <w:ind w:right="-790"/>
-        <w:jc w:val="both"/>
-        <w:rPr>
-          <w:rFonts w:ascii="Times New Roman" w:hAnsi="Times New Roman" w:cs="Times New Roman"/>
-          <w:sz w:val="22"/>
-          <w:szCs w:val="21"/>
-        </w:rPr>
-      </w:pPr>
-      <w:r>
-        <w:rPr>
-          <w:rFonts w:ascii="Times New Roman" w:hAnsi="Times New Roman" w:cs="Times New Roman"/>
-          <w:b/>
-          <w:bCs/>
-          <w:sz w:val="22"/>
-          <w:szCs w:val="21"/>
-        </w:rPr>
-        <w:t>Kaushal Kafle</w:t>
-      </w:r>
-      <w:r>
-        <w:rPr>
-          <w:rFonts w:ascii="Times New Roman" w:hAnsi="Times New Roman" w:cs="Times New Roman"/>
-          <w:sz w:val="22"/>
-          <w:szCs w:val="21"/>
-        </w:rPr>
-        <w:t xml:space="preserve">, Kevin Moran, Sunil </w:t>
-      </w:r>
-      <w:proofErr w:type="spellStart"/>
-      <w:r>
-        <w:rPr>
-          <w:rFonts w:ascii="Times New Roman" w:hAnsi="Times New Roman" w:cs="Times New Roman"/>
-          <w:sz w:val="22"/>
-          <w:szCs w:val="21"/>
-        </w:rPr>
-        <w:t>Manandhar</w:t>
-      </w:r>
-      <w:proofErr w:type="spellEnd"/>
-      <w:r>
-        <w:rPr>
-          <w:rFonts w:ascii="Times New Roman" w:hAnsi="Times New Roman" w:cs="Times New Roman"/>
-          <w:sz w:val="22"/>
-          <w:szCs w:val="21"/>
-        </w:rPr>
-        <w:t xml:space="preserve">, </w:t>
-      </w:r>
-      <w:proofErr w:type="spellStart"/>
-      <w:r>
-        <w:rPr>
-          <w:rFonts w:ascii="Times New Roman" w:hAnsi="Times New Roman" w:cs="Times New Roman"/>
-          <w:sz w:val="22"/>
-          <w:szCs w:val="21"/>
-        </w:rPr>
-        <w:t>Adwait</w:t>
-      </w:r>
-      <w:proofErr w:type="spellEnd"/>
-      <w:r>
-        <w:rPr>
-          <w:rFonts w:ascii="Times New Roman" w:hAnsi="Times New Roman" w:cs="Times New Roman"/>
-          <w:sz w:val="22"/>
-          <w:szCs w:val="21"/>
-        </w:rPr>
-        <w:t xml:space="preserve"> Nadkarni, and Denys </w:t>
-      </w:r>
-      <w:proofErr w:type="spellStart"/>
-      <w:r>
-        <w:rPr>
-          <w:rFonts w:ascii="Times New Roman" w:hAnsi="Times New Roman" w:cs="Times New Roman"/>
-          <w:sz w:val="22"/>
-          <w:szCs w:val="21"/>
-        </w:rPr>
-        <w:t>Poshyvanyk</w:t>
-      </w:r>
-      <w:proofErr w:type="spellEnd"/>
-      <w:r>
-        <w:rPr>
-          <w:rFonts w:ascii="Times New Roman" w:hAnsi="Times New Roman" w:cs="Times New Roman"/>
-          <w:sz w:val="22"/>
-          <w:szCs w:val="21"/>
-        </w:rPr>
-        <w:t>. “Security in Centralized Data Store-based Home Automation Platforms- A Systematic Analysis of Nest and Hue.” In </w:t>
-      </w:r>
-      <w:r>
-        <w:rPr>
-          <w:rFonts w:ascii="Times New Roman" w:hAnsi="Times New Roman" w:cs="Times New Roman"/>
-          <w:i/>
-          <w:iCs/>
-          <w:sz w:val="22"/>
-          <w:szCs w:val="21"/>
-        </w:rPr>
-        <w:t>ACM Transactions on Cyber-Physical Systems (TCPS)</w:t>
-      </w:r>
-      <w:r>
-        <w:rPr>
-          <w:rFonts w:ascii="Times New Roman" w:hAnsi="Times New Roman" w:cs="Times New Roman"/>
-          <w:sz w:val="22"/>
-          <w:szCs w:val="21"/>
-        </w:rPr>
-        <w:t xml:space="preserve">, 2020. </w:t>
-      </w:r>
       <w:hyperlink r:id="rId24" w:history="1">
         <w:r>
           <w:rPr>
@@ -5874,7 +5634,173 @@
             <w:sz w:val="22"/>
             <w:szCs w:val="21"/>
           </w:rPr>
-          <w:t>[PDF]</w:t>
+          <w:t>[PD</w:t>
+        </w:r>
+        <w:r>
+          <w:rPr>
+            <w:rStyle w:val="Hyperlink"/>
+            <w:rFonts w:ascii="Times New Roman" w:hAnsi="Times New Roman" w:cs="Times New Roman"/>
+            <w:sz w:val="22"/>
+            <w:szCs w:val="21"/>
+          </w:rPr>
+          <w:t>F</w:t>
+        </w:r>
+        <w:r>
+          <w:rPr>
+            <w:rStyle w:val="Hyperlink"/>
+            <w:rFonts w:ascii="Times New Roman" w:hAnsi="Times New Roman" w:cs="Times New Roman"/>
+            <w:sz w:val="22"/>
+            <w:szCs w:val="21"/>
+          </w:rPr>
+          <w:t>]</w:t>
+        </w:r>
+      </w:hyperlink>
+    </w:p>
+    <w:p>
+      <w:pPr>
+        <w:ind w:left="-630" w:right="-790"/>
+        <w:jc w:val="both"/>
+        <w:rPr>
+          <w:rFonts w:ascii="Times New Roman" w:hAnsi="Times New Roman" w:cs="Times New Roman"/>
+          <w:b/>
+          <w:bCs/>
+          <w:sz w:val="22"/>
+          <w:szCs w:val="21"/>
+        </w:rPr>
+      </w:pPr>
+    </w:p>
+    <w:p>
+      <w:pPr>
+        <w:pStyle w:val="ListParagraph"/>
+        <w:numPr>
+          <w:ilvl w:val="0"/>
+          <w:numId w:val="13"/>
+        </w:numPr>
+        <w:ind w:right="-790"/>
+        <w:jc w:val="both"/>
+        <w:rPr>
+          <w:rFonts w:ascii="Times New Roman" w:hAnsi="Times New Roman" w:cs="Times New Roman"/>
+          <w:sz w:val="22"/>
+          <w:szCs w:val="21"/>
+        </w:rPr>
+      </w:pPr>
+      <w:r>
+        <w:rPr>
+          <w:rFonts w:ascii="Times New Roman" w:hAnsi="Times New Roman" w:cs="Times New Roman"/>
+          <w:b/>
+          <w:bCs/>
+          <w:sz w:val="22"/>
+          <w:szCs w:val="21"/>
+        </w:rPr>
+        <w:t>Kaushal Kafle</w:t>
+      </w:r>
+      <w:r>
+        <w:rPr>
+          <w:rFonts w:ascii="Times New Roman" w:hAnsi="Times New Roman" w:cs="Times New Roman"/>
+          <w:sz w:val="22"/>
+          <w:szCs w:val="21"/>
+        </w:rPr>
+        <w:t xml:space="preserve">, Kevin Moran, Sunil </w:t>
+      </w:r>
+      <w:proofErr w:type="spellStart"/>
+      <w:r>
+        <w:rPr>
+          <w:rFonts w:ascii="Times New Roman" w:hAnsi="Times New Roman" w:cs="Times New Roman"/>
+          <w:sz w:val="22"/>
+          <w:szCs w:val="21"/>
+        </w:rPr>
+        <w:t>Manandhar</w:t>
+      </w:r>
+      <w:proofErr w:type="spellEnd"/>
+      <w:r>
+        <w:rPr>
+          <w:rFonts w:ascii="Times New Roman" w:hAnsi="Times New Roman" w:cs="Times New Roman"/>
+          <w:sz w:val="22"/>
+          <w:szCs w:val="21"/>
+        </w:rPr>
+        <w:t xml:space="preserve">, </w:t>
+      </w:r>
+      <w:proofErr w:type="spellStart"/>
+      <w:r>
+        <w:rPr>
+          <w:rFonts w:ascii="Times New Roman" w:hAnsi="Times New Roman" w:cs="Times New Roman"/>
+          <w:sz w:val="22"/>
+          <w:szCs w:val="21"/>
+        </w:rPr>
+        <w:t>Adwait</w:t>
+      </w:r>
+      <w:proofErr w:type="spellEnd"/>
+      <w:r>
+        <w:rPr>
+          <w:rFonts w:ascii="Times New Roman" w:hAnsi="Times New Roman" w:cs="Times New Roman"/>
+          <w:sz w:val="22"/>
+          <w:szCs w:val="21"/>
+        </w:rPr>
+        <w:t xml:space="preserve"> Nadkarni, and Denys </w:t>
+      </w:r>
+      <w:proofErr w:type="spellStart"/>
+      <w:r>
+        <w:rPr>
+          <w:rFonts w:ascii="Times New Roman" w:hAnsi="Times New Roman" w:cs="Times New Roman"/>
+          <w:sz w:val="22"/>
+          <w:szCs w:val="21"/>
+        </w:rPr>
+        <w:t>Poshyvanyk</w:t>
+      </w:r>
+      <w:proofErr w:type="spellEnd"/>
+      <w:r>
+        <w:rPr>
+          <w:rFonts w:ascii="Times New Roman" w:hAnsi="Times New Roman" w:cs="Times New Roman"/>
+          <w:sz w:val="22"/>
+          <w:szCs w:val="21"/>
+        </w:rPr>
+        <w:t>. “Security in Centralized Data Store-based Home Automation Platforms- A Systematic Analysis of Nest and Hue.” In </w:t>
+      </w:r>
+      <w:r>
+        <w:rPr>
+          <w:rFonts w:ascii="Times New Roman" w:hAnsi="Times New Roman" w:cs="Times New Roman"/>
+          <w:i/>
+          <w:iCs/>
+          <w:sz w:val="22"/>
+          <w:szCs w:val="21"/>
+        </w:rPr>
+        <w:t>ACM Transactions on Cyber-Physical Systems (TCPS)</w:t>
+      </w:r>
+      <w:r>
+        <w:rPr>
+          <w:rFonts w:ascii="Times New Roman" w:hAnsi="Times New Roman" w:cs="Times New Roman"/>
+          <w:sz w:val="22"/>
+          <w:szCs w:val="21"/>
+        </w:rPr>
+        <w:t xml:space="preserve">, 2020. </w:t>
+      </w:r>
+      <w:hyperlink r:id="rId25" w:history="1">
+        <w:r>
+          <w:rPr>
+            <w:rStyle w:val="Hyperlink"/>
+            <w:rFonts w:ascii="Times New Roman" w:hAnsi="Times New Roman" w:cs="Times New Roman"/>
+            <w:sz w:val="22"/>
+            <w:szCs w:val="21"/>
+          </w:rPr>
+          <w:t>[P</w:t>
+        </w:r>
+        <w:r>
+          <w:rPr>
+            <w:rStyle w:val="Hyperlink"/>
+            <w:rFonts w:ascii="Times New Roman" w:hAnsi="Times New Roman" w:cs="Times New Roman"/>
+            <w:sz w:val="22"/>
+            <w:szCs w:val="21"/>
+          </w:rPr>
+          <w:t>D</w:t>
+        </w:r>
+        <w:r>
+          <w:rPr>
+            <w:rStyle w:val="Hyperlink"/>
+            <w:rFonts w:ascii="Times New Roman" w:hAnsi="Times New Roman" w:cs="Times New Roman"/>
+            <w:sz w:val="22"/>
+            <w:szCs w:val="21"/>
+          </w:rPr>
+          <w:t>F]</w:t>
         </w:r>
       </w:hyperlink>
     </w:p>
@@ -6137,7 +6063,7 @@
         </w:rPr>
         <w:t>[</w:t>
       </w:r>
-      <w:hyperlink r:id="rId25" w:anchor="helion" w:history="1">
+      <w:hyperlink r:id="rId26" w:anchor="helion" w:history="1">
         <w:r>
           <w:rPr>
             <w:rStyle w:val="Hyperlink"/>
@@ -6146,27 +6072,7 @@
             <w:sz w:val="22"/>
             <w:szCs w:val="21"/>
           </w:rPr>
-          <w:t xml:space="preserve">Source </w:t>
-        </w:r>
-        <w:r>
-          <w:rPr>
-            <w:rStyle w:val="Hyperlink"/>
-            <w:rFonts w:ascii="Times New Roman" w:hAnsi="Times New Roman" w:cs="Times New Roman"/>
-            <w:bCs/>
-            <w:sz w:val="22"/>
-            <w:szCs w:val="21"/>
-          </w:rPr>
-          <w:t>C</w:t>
-        </w:r>
-        <w:r>
-          <w:rPr>
-            <w:rStyle w:val="Hyperlink"/>
-            <w:rFonts w:ascii="Times New Roman" w:hAnsi="Times New Roman" w:cs="Times New Roman"/>
-            <w:bCs/>
-            <w:sz w:val="22"/>
-            <w:szCs w:val="21"/>
-          </w:rPr>
-          <w:t>ode</w:t>
+          <w:t>Source Code</w:t>
         </w:r>
       </w:hyperlink>
       <w:r>
@@ -6182,7 +6088,7 @@
       <w:r>
         <w:t xml:space="preserve"> </w:t>
       </w:r>
-      <w:hyperlink r:id="rId26" w:history="1">
+      <w:hyperlink r:id="rId27" w:history="1">
         <w:r>
           <w:rPr>
             <w:rStyle w:val="Hyperlink"/>
@@ -6346,7 +6252,7 @@
         </w:rPr>
         <w:t xml:space="preserve"> [</w:t>
       </w:r>
-      <w:hyperlink r:id="rId27" w:history="1">
+      <w:hyperlink r:id="rId28" w:history="1">
         <w:r>
           <w:rPr>
             <w:rStyle w:val="Hyperlink"/>
@@ -6376,7 +6282,7 @@
         </w:rPr>
         <w:t xml:space="preserve"> </w:t>
       </w:r>
-      <w:hyperlink r:id="rId28" w:history="1">
+      <w:hyperlink r:id="rId29" w:history="1">
         <w:r>
           <w:rPr>
             <w:rStyle w:val="Hyperlink"/>
@@ -6509,7 +6415,7 @@
         </w:rPr>
         <w:t>[</w:t>
       </w:r>
-      <w:hyperlink r:id="rId29" w:history="1">
+      <w:hyperlink r:id="rId30" w:history="1">
         <w:r>
           <w:rPr>
             <w:rStyle w:val="Hyperlink"/>
@@ -6542,7 +6448,7 @@
         </w:rPr>
         <w:t xml:space="preserve"> </w:t>
       </w:r>
-      <w:hyperlink r:id="rId30" w:history="1">
+      <w:hyperlink r:id="rId31" w:history="1">
         <w:r>
           <w:rPr>
             <w:rStyle w:val="Hyperlink"/>
@@ -6790,7 +6696,7 @@
         </w:rPr>
         <w:t xml:space="preserve"> </w:t>
       </w:r>
-      <w:hyperlink r:id="rId31" w:history="1">
+      <w:hyperlink r:id="rId32" w:history="1">
         <w:r>
           <w:rPr>
             <w:rStyle w:val="Hyperlink"/>
@@ -6921,7 +6827,7 @@
         </w:rPr>
         <w:t xml:space="preserve"> </w:t>
       </w:r>
-      <w:hyperlink r:id="rId32" w:history="1">
+      <w:hyperlink r:id="rId33" w:history="1">
         <w:r>
           <w:rPr>
             <w:rStyle w:val="Hyperlink"/>
@@ -7039,7 +6945,7 @@
         </w:rPr>
         <w:t xml:space="preserve"> </w:t>
       </w:r>
-      <w:hyperlink r:id="rId33" w:history="1">
+      <w:hyperlink r:id="rId34" w:history="1">
         <w:r>
           <w:rPr>
             <w:rStyle w:val="Hyperlink"/>
@@ -7222,13 +7128,13 @@
                     <pic:cNvPicPr/>
                   </pic:nvPicPr>
                   <pic:blipFill>
-                    <a:blip r:embed="rId16">
+                    <a:blip r:embed="rId17">
                       <a:extLst>
                         <a:ext uri="{28A0092B-C50C-407E-A947-70E740481C1C}">
                           <a14:useLocalDpi xmlns:a14="http://schemas.microsoft.com/office/drawing/2010/main" val="0"/>
                         </a:ext>
                         <a:ext uri="{96DAC541-7B7A-43D3-8B79-37D633B846F1}">
-                          <asvg:svgBlip xmlns:asvg="http://schemas.microsoft.com/office/drawing/2016/SVG/main" r:embed="rId17"/>
+                          <asvg:svgBlip xmlns:asvg="http://schemas.microsoft.com/office/drawing/2016/SVG/main" r:embed="rId18"/>
                         </a:ext>
                       </a:extLst>
                     </a:blip>
@@ -7262,114 +7168,6 @@
         </w:rPr>
         <w:t xml:space="preserve"> </w:t>
       </w:r>
-      <w:hyperlink r:id="rId34" w:history="1">
-        <w:r>
-          <w:rPr>
-            <w:rStyle w:val="Hyperlink"/>
-            <w:rFonts w:ascii="Times New Roman" w:hAnsi="Times New Roman" w:cs="Times New Roman"/>
-            <w:bCs/>
-            <w:sz w:val="22"/>
-            <w:szCs w:val="21"/>
-          </w:rPr>
-          <w:t>[PDF]</w:t>
-        </w:r>
-      </w:hyperlink>
-      <w:r>
-        <w:rPr>
-          <w:rFonts w:ascii="Times New Roman" w:hAnsi="Times New Roman" w:cs="Times New Roman"/>
-          <w:b/>
-          <w:i/>
-          <w:iCs/>
-          <w:sz w:val="22"/>
-          <w:szCs w:val="21"/>
-        </w:rPr>
-        <w:br/>
-      </w:r>
-    </w:p>
-    <w:p>
-      <w:pPr>
-        <w:pStyle w:val="ListParagraph"/>
-        <w:numPr>
-          <w:ilvl w:val="0"/>
-          <w:numId w:val="13"/>
-        </w:numPr>
-        <w:ind w:right="-790"/>
-        <w:rPr>
-          <w:rFonts w:ascii="Times New Roman" w:hAnsi="Times New Roman" w:cs="Times New Roman"/>
-          <w:b/>
-          <w:sz w:val="22"/>
-          <w:szCs w:val="21"/>
-        </w:rPr>
-      </w:pPr>
-      <w:r>
-        <w:rPr>
-          <w:rFonts w:ascii="Times New Roman" w:hAnsi="Times New Roman" w:cs="Times New Roman"/>
-          <w:bCs/>
-          <w:sz w:val="22"/>
-          <w:szCs w:val="21"/>
-        </w:rPr>
-        <w:t>“Smart Home Privacy Demystified”</w:t>
-      </w:r>
-      <w:r>
-        <w:rPr>
-          <w:rFonts w:ascii="Times New Roman" w:hAnsi="Times New Roman" w:cs="Times New Roman"/>
-          <w:bCs/>
-          <w:i/>
-          <w:iCs/>
-          <w:sz w:val="22"/>
-          <w:szCs w:val="21"/>
-        </w:rPr>
-        <w:t>,</w:t>
-      </w:r>
-      <w:r>
-        <w:rPr>
-          <w:rFonts w:ascii="Times New Roman" w:hAnsi="Times New Roman" w:cs="Times New Roman"/>
-          <w:bCs/>
-          <w:i/>
-          <w:iCs/>
-          <w:sz w:val="22"/>
-          <w:szCs w:val="21"/>
-        </w:rPr>
-        <w:t xml:space="preserve"> </w:t>
-      </w:r>
-      <w:r>
-        <w:rPr>
-          <w:rFonts w:ascii="Times New Roman" w:hAnsi="Times New Roman" w:cs="Times New Roman"/>
-          <w:bCs/>
-          <w:sz w:val="22"/>
-          <w:szCs w:val="21"/>
-        </w:rPr>
-        <w:t>at the</w:t>
-      </w:r>
-      <w:r>
-        <w:rPr>
-          <w:rFonts w:ascii="Times New Roman" w:hAnsi="Times New Roman" w:cs="Times New Roman"/>
-          <w:bCs/>
-          <w:i/>
-          <w:iCs/>
-          <w:sz w:val="22"/>
-          <w:szCs w:val="21"/>
-        </w:rPr>
-        <w:t xml:space="preserve"> CCI Symposium 2022</w:t>
-      </w:r>
-      <w:r>
-        <w:rPr>
-          <w:rFonts w:ascii="Times New Roman" w:hAnsi="Times New Roman" w:cs="Times New Roman"/>
-          <w:bCs/>
-          <w:sz w:val="22"/>
-          <w:szCs w:val="21"/>
-        </w:rPr>
-        <w:t>, Richmond, VA – April 2022</w:t>
-      </w:r>
-      <w:r>
-        <w:rPr>
-          <w:rFonts w:ascii="Times New Roman" w:hAnsi="Times New Roman" w:cs="Times New Roman"/>
-          <w:bCs/>
-          <w:sz w:val="22"/>
-          <w:szCs w:val="21"/>
-        </w:rPr>
-        <w:t xml:space="preserve"> </w:t>
-      </w:r>
       <w:hyperlink r:id="rId35" w:history="1">
         <w:r>
           <w:rPr>
@@ -7385,7 +7183,9 @@
       <w:r>
         <w:rPr>
           <w:rFonts w:ascii="Times New Roman" w:hAnsi="Times New Roman" w:cs="Times New Roman"/>
-          <w:bCs/>
+          <w:b/>
+          <w:i/>
+          <w:iCs/>
           <w:sz w:val="22"/>
           <w:szCs w:val="21"/>
         </w:rPr>
@@ -7414,6 +7214,112 @@
           <w:sz w:val="22"/>
           <w:szCs w:val="21"/>
         </w:rPr>
+        <w:t>“Smart Home Privacy Demystified”</w:t>
+      </w:r>
+      <w:r>
+        <w:rPr>
+          <w:rFonts w:ascii="Times New Roman" w:hAnsi="Times New Roman" w:cs="Times New Roman"/>
+          <w:bCs/>
+          <w:i/>
+          <w:iCs/>
+          <w:sz w:val="22"/>
+          <w:szCs w:val="21"/>
+        </w:rPr>
+        <w:t>,</w:t>
+      </w:r>
+      <w:r>
+        <w:rPr>
+          <w:rFonts w:ascii="Times New Roman" w:hAnsi="Times New Roman" w:cs="Times New Roman"/>
+          <w:bCs/>
+          <w:i/>
+          <w:iCs/>
+          <w:sz w:val="22"/>
+          <w:szCs w:val="21"/>
+        </w:rPr>
+        <w:t xml:space="preserve"> </w:t>
+      </w:r>
+      <w:r>
+        <w:rPr>
+          <w:rFonts w:ascii="Times New Roman" w:hAnsi="Times New Roman" w:cs="Times New Roman"/>
+          <w:bCs/>
+          <w:sz w:val="22"/>
+          <w:szCs w:val="21"/>
+        </w:rPr>
+        <w:t>at the</w:t>
+      </w:r>
+      <w:r>
+        <w:rPr>
+          <w:rFonts w:ascii="Times New Roman" w:hAnsi="Times New Roman" w:cs="Times New Roman"/>
+          <w:bCs/>
+          <w:i/>
+          <w:iCs/>
+          <w:sz w:val="22"/>
+          <w:szCs w:val="21"/>
+        </w:rPr>
+        <w:t xml:space="preserve"> CCI Symposium 2022</w:t>
+      </w:r>
+      <w:r>
+        <w:rPr>
+          <w:rFonts w:ascii="Times New Roman" w:hAnsi="Times New Roman" w:cs="Times New Roman"/>
+          <w:bCs/>
+          <w:sz w:val="22"/>
+          <w:szCs w:val="21"/>
+        </w:rPr>
+        <w:t>, Richmond, VA – April 2022</w:t>
+      </w:r>
+      <w:r>
+        <w:rPr>
+          <w:rFonts w:ascii="Times New Roman" w:hAnsi="Times New Roman" w:cs="Times New Roman"/>
+          <w:bCs/>
+          <w:sz w:val="22"/>
+          <w:szCs w:val="21"/>
+        </w:rPr>
+        <w:t xml:space="preserve"> </w:t>
+      </w:r>
+      <w:hyperlink r:id="rId36" w:history="1">
+        <w:r>
+          <w:rPr>
+            <w:rStyle w:val="Hyperlink"/>
+            <w:rFonts w:ascii="Times New Roman" w:hAnsi="Times New Roman" w:cs="Times New Roman"/>
+            <w:bCs/>
+            <w:sz w:val="22"/>
+            <w:szCs w:val="21"/>
+          </w:rPr>
+          <w:t>[PDF]</w:t>
+        </w:r>
+      </w:hyperlink>
+      <w:r>
+        <w:rPr>
+          <w:rFonts w:ascii="Times New Roman" w:hAnsi="Times New Roman" w:cs="Times New Roman"/>
+          <w:bCs/>
+          <w:sz w:val="22"/>
+          <w:szCs w:val="21"/>
+        </w:rPr>
+        <w:br/>
+      </w:r>
+    </w:p>
+    <w:p>
+      <w:pPr>
+        <w:pStyle w:val="ListParagraph"/>
+        <w:numPr>
+          <w:ilvl w:val="0"/>
+          <w:numId w:val="13"/>
+        </w:numPr>
+        <w:ind w:right="-790"/>
+        <w:rPr>
+          <w:rFonts w:ascii="Times New Roman" w:hAnsi="Times New Roman" w:cs="Times New Roman"/>
+          <w:b/>
+          <w:sz w:val="22"/>
+          <w:szCs w:val="21"/>
+        </w:rPr>
+      </w:pPr>
+      <w:r>
+        <w:rPr>
+          <w:rFonts w:ascii="Times New Roman" w:hAnsi="Times New Roman" w:cs="Times New Roman"/>
+          <w:bCs/>
+          <w:sz w:val="22"/>
+          <w:szCs w:val="21"/>
+        </w:rPr>
         <w:t>“</w:t>
       </w:r>
       <w:r>
@@ -7510,7 +7416,7 @@
         </w:rPr>
         <w:t xml:space="preserve"> </w:t>
       </w:r>
-      <w:hyperlink r:id="rId36" w:history="1">
+      <w:hyperlink r:id="rId37" w:history="1">
         <w:r>
           <w:rPr>
             <w:rStyle w:val="Hyperlink"/>
@@ -8477,7 +8383,7 @@
         </w:rPr>
         <w:t xml:space="preserve"> (</w:t>
       </w:r>
-      <w:hyperlink r:id="rId37" w:history="1">
+      <w:hyperlink r:id="rId38" w:history="1">
         <w:r>
           <w:rPr>
             <w:rStyle w:val="Hyperlink"/>
@@ -8704,7 +8610,7 @@
         </w:rPr>
         <w:t xml:space="preserve"> </w:t>
       </w:r>
-      <w:hyperlink r:id="rId38" w:history="1">
+      <w:hyperlink r:id="rId39" w:history="1">
         <w:r>
           <w:rPr>
             <w:rStyle w:val="Hyperlink"/>
@@ -8913,7 +8819,7 @@
         </w:rPr>
         <w:t>(</w:t>
       </w:r>
-      <w:hyperlink r:id="rId39" w:history="1">
+      <w:hyperlink r:id="rId40" w:history="1">
         <w:r>
           <w:rPr>
             <w:rStyle w:val="Hyperlink"/>
@@ -9371,7 +9277,7 @@
         </w:rPr>
         <w:t>(</w:t>
       </w:r>
-      <w:hyperlink r:id="rId40" w:history="1">
+      <w:hyperlink r:id="rId41" w:history="1">
         <w:r>
           <w:rPr>
             <w:rStyle w:val="Hyperlink"/>
@@ -11122,7 +11028,7 @@
         <v:path o:extrusionok="f" gradientshapeok="t" o:connecttype="rect"/>
         <o:lock v:ext="edit" aspectratio="t"/>
       </v:shapetype>
-      <v:shape id="_x0000_i1117" type="#_x0000_t75" alt="Trophy" style="width:12.1pt;height:13.55pt;visibility:visible" o:bullet="t">
+      <v:shape id="_x0000_i1033" type="#_x0000_t75" alt="Trophy" style="width:12.1pt;height:13.55pt;visibility:visible" o:bullet="t">
         <v:imagedata r:id="rId1" o:title="" cropright="-1638f"/>
       </v:shape>
     </w:pict>

</xml_diff>